<commit_message>
Update of the documentation
</commit_message>
<xml_diff>
--- a/livrable/documentation.docx
+++ b/livrable/documentation.docx
@@ -48,7 +48,18 @@
       </w:r>
       <w:proofErr w:type="spellEnd"/>
       <w:r>
-        <w:t>, une interface légère de haut niveau et open source au-dessus du système d’exploitation.</w:t>
+        <w:t>, une interface légère de haut niveau et open source au-d</w:t>
+      </w:r>
+      <w:r>
+        <w:t xml:space="preserve">essus du système d’exploitation (ROS). Cette interface tourne sur système Unix, plus  exactement sur la distribution </w:t>
+      </w:r>
+      <w:proofErr w:type="spellStart"/>
+      <w:r>
+        <w:t>Ubuntu</w:t>
+      </w:r>
+      <w:proofErr w:type="spellEnd"/>
+      <w:r>
+        <w:t>. L’utilisation de la version 20.04 est préconisée, et c’est également celle que nous utilisons.</w:t>
       </w:r>
     </w:p>
     <w:p>
@@ -382,7 +393,10 @@
         </w:numPr>
       </w:pPr>
       <w:r>
-        <w:t>Vitesse maximum de déplacement : 70 cm/s</w:t>
+        <w:t>Vitesse maximale</w:t>
+      </w:r>
+      <w:r>
+        <w:t xml:space="preserve"> de déplacement : 70 cm/s</w:t>
       </w:r>
     </w:p>
     <w:p>
@@ -394,7 +408,10 @@
         </w:numPr>
       </w:pPr>
       <w:r>
-        <w:t xml:space="preserve">Vitesse maximum angulaire : </w:t>
+        <w:t>Vitesse maximale</w:t>
+      </w:r>
+      <w:r>
+        <w:t xml:space="preserve"> angulaire : </w:t>
       </w:r>
       <w:r>
         <w:t xml:space="preserve">180 </w:t>
@@ -443,6 +460,9 @@
       <w:r>
         <w:t>Temps de charge</w:t>
       </w:r>
+      <w:r>
+        <w:t> : 2 à 3h</w:t>
+      </w:r>
     </w:p>
     <w:p/>
     <w:p>
@@ -488,8 +508,247 @@
       <w:proofErr w:type="spellEnd"/>
     </w:p>
     <w:p>
-      <w:r>
-        <w:t>Pour lancer le robot, il s’agit tout d’abord</w:t>
+      <w:pPr>
+        <w:pStyle w:val="Titre2"/>
+      </w:pPr>
+      <w:r>
+        <w:t>Matériel à prévoir</w:t>
+      </w:r>
+    </w:p>
+    <w:p>
+      <w:r>
+        <w:t>Avant toute chose, il est important de se prémunir du matériel nécessaire pour manipuler le robot</w:t>
+      </w:r>
+      <w:r>
+        <w:t xml:space="preserve"> en plus de ce qui est fourni</w:t>
+      </w:r>
+      <w:r>
+        <w:t>. Est à prévoir :</w:t>
+      </w:r>
+    </w:p>
+    <w:p>
+      <w:pPr>
+        <w:pStyle w:val="Paragraphedeliste"/>
+        <w:numPr>
+          <w:ilvl w:val="0"/>
+          <w:numId w:val="5"/>
+        </w:numPr>
+      </w:pPr>
+      <w:r>
+        <w:t>Un clavier et une souris</w:t>
+      </w:r>
+    </w:p>
+    <w:p>
+      <w:pPr>
+        <w:pStyle w:val="Paragraphedeliste"/>
+        <w:numPr>
+          <w:ilvl w:val="0"/>
+          <w:numId w:val="5"/>
+        </w:numPr>
+      </w:pPr>
+      <w:r>
+        <w:t>Un écran avec un câble HDMI / câble VGA + adaptateur HDMI vers VGA</w:t>
+      </w:r>
+    </w:p>
+    <w:p>
+      <w:pPr>
+        <w:pStyle w:val="Paragraphedeliste"/>
+        <w:numPr>
+          <w:ilvl w:val="0"/>
+          <w:numId w:val="5"/>
+        </w:numPr>
+      </w:pPr>
+      <w:r>
+        <w:t>Un ordinateur avec un système d’exploitation Unix installé</w:t>
+      </w:r>
+    </w:p>
+    <w:p>
+      <w:pPr>
+        <w:pStyle w:val="Paragraphedeliste"/>
+        <w:numPr>
+          <w:ilvl w:val="0"/>
+          <w:numId w:val="5"/>
+        </w:numPr>
+      </w:pPr>
+      <w:r>
+        <w:t xml:space="preserve">Une clé USB </w:t>
+      </w:r>
+      <w:proofErr w:type="spellStart"/>
+      <w:r>
+        <w:t>bootable</w:t>
+      </w:r>
+      <w:proofErr w:type="spellEnd"/>
+      <w:r>
+        <w:t xml:space="preserve"> avec distribution </w:t>
+      </w:r>
+      <w:proofErr w:type="spellStart"/>
+      <w:r>
+        <w:t>Ubuntu</w:t>
+      </w:r>
+      <w:proofErr w:type="spellEnd"/>
+      <w:r>
+        <w:t xml:space="preserve"> 20.04 (pour le premier démarrage seulement)</w:t>
+      </w:r>
+    </w:p>
+    <w:p>
+      <w:r>
+        <w:t>Du matériel non nécessaire peut toutefois être apprécié pour certains usages ou recommandés, à savoir :</w:t>
+      </w:r>
+    </w:p>
+    <w:p>
+      <w:pPr>
+        <w:pStyle w:val="Paragraphedeliste"/>
+        <w:numPr>
+          <w:ilvl w:val="0"/>
+          <w:numId w:val="5"/>
+        </w:numPr>
+      </w:pPr>
+      <w:r>
+        <w:t xml:space="preserve">Un hub USB </w:t>
+      </w:r>
+      <w:r>
+        <w:t>pour combler le nombre limité de ports USB</w:t>
+      </w:r>
+    </w:p>
+    <w:p>
+      <w:pPr>
+        <w:pStyle w:val="Paragraphedeliste"/>
+        <w:numPr>
+          <w:ilvl w:val="0"/>
+          <w:numId w:val="5"/>
+        </w:numPr>
+      </w:pPr>
+      <w:r>
+        <w:t xml:space="preserve">Un câble Ethernet pour connecter le robot au réseau local en filaire à l’instar du </w:t>
+      </w:r>
+      <w:proofErr w:type="spellStart"/>
+      <w:r>
+        <w:t>WiFi</w:t>
+      </w:r>
+      <w:proofErr w:type="spellEnd"/>
+    </w:p>
+    <w:p>
+      <w:pPr>
+        <w:pStyle w:val="Titre2"/>
+      </w:pPr>
+      <w:r>
+        <w:t>Allumer le robot</w:t>
+      </w:r>
+    </w:p>
+    <w:p>
+      <w:r>
+        <w:t>Tout d’abord, il s’agit d’allumer le robot. Pour cela, il faut</w:t>
+      </w:r>
+      <w:r>
+        <w:t> :</w:t>
+      </w:r>
+    </w:p>
+    <w:p>
+      <w:pPr>
+        <w:pStyle w:val="Paragraphedeliste"/>
+        <w:numPr>
+          <w:ilvl w:val="0"/>
+          <w:numId w:val="3"/>
+        </w:numPr>
+      </w:pPr>
+      <w:r>
+        <w:t>A</w:t>
+      </w:r>
+      <w:r>
+        <w:t xml:space="preserve">llumer la base en appuyant sur le bouton ON/OFF présent au niveau de la base </w:t>
+      </w:r>
+      <w:proofErr w:type="spellStart"/>
+      <w:r>
+        <w:t>Kobuki</w:t>
+      </w:r>
+      <w:proofErr w:type="spellEnd"/>
+      <w:r>
+        <w:t>. Ainsi une lumière verte s’allume, accompagné d’un signal sonore. Si la lumière est jaune, c’est que la base doit être rechargée</w:t>
+      </w:r>
+    </w:p>
+    <w:p>
+      <w:pPr>
+        <w:pStyle w:val="Paragraphedeliste"/>
+        <w:numPr>
+          <w:ilvl w:val="0"/>
+          <w:numId w:val="3"/>
+        </w:numPr>
+      </w:pPr>
+      <w:r>
+        <w:t>Allumer</w:t>
+      </w:r>
+      <w:r>
+        <w:t xml:space="preserve"> la batterie en appuyant sur le bouton d’alimentation circulaire de celle-ci</w:t>
+      </w:r>
+      <w:r>
+        <w:t>, située juste en dessous de l’ordinateur embarqué (NUC)</w:t>
+      </w:r>
+      <w:r>
+        <w:t>. Ainsi, un indicateur lumineux o</w:t>
+      </w:r>
+      <w:r>
+        <w:t xml:space="preserve">ù jusqu’à 4 </w:t>
+      </w:r>
+      <w:proofErr w:type="spellStart"/>
+      <w:r>
+        <w:t>LEDs</w:t>
+      </w:r>
+      <w:proofErr w:type="spellEnd"/>
+      <w:r>
+        <w:t xml:space="preserve"> s’allument</w:t>
+      </w:r>
+      <w:r>
+        <w:t>, correspondant à la capacité de la batterie. S’il n’y a qu’une seule LED d’allumée, c’est que la batterie doit être chargée</w:t>
+      </w:r>
+    </w:p>
+    <w:p>
+      <w:pPr>
+        <w:pStyle w:val="Paragraphedeliste"/>
+        <w:numPr>
+          <w:ilvl w:val="0"/>
+          <w:numId w:val="3"/>
+        </w:numPr>
+      </w:pPr>
+      <w:r>
+        <w:t>Allumer</w:t>
+      </w:r>
+      <w:r>
+        <w:t xml:space="preserve"> l’ordinateur embarqué en appuyant sur l</w:t>
+      </w:r>
+      <w:r>
+        <w:t>e bouton d’alimentation. Si tout s’est passé correctement le voyant va devenir bleu</w:t>
+      </w:r>
+    </w:p>
+    <w:p>
+      <w:r>
+        <w:t>Ensuite, si ce n’est pas déjà fait, connectez la souris, le clavier et l’écran au robot</w:t>
+      </w:r>
+      <w:r>
+        <w:t xml:space="preserve">. Si c’est le premier allumage, branchez la clé USB </w:t>
+      </w:r>
+      <w:proofErr w:type="spellStart"/>
+      <w:r>
+        <w:t>bootable</w:t>
+      </w:r>
+      <w:proofErr w:type="spellEnd"/>
+      <w:r>
+        <w:t xml:space="preserve"> et suivez les instructions pour installer </w:t>
+      </w:r>
+      <w:proofErr w:type="spellStart"/>
+      <w:r>
+        <w:t>Ubuntu</w:t>
+      </w:r>
+      <w:proofErr w:type="spellEnd"/>
+      <w:r>
+        <w:t xml:space="preserve"> 20.04 sur le </w:t>
+      </w:r>
+      <w:proofErr w:type="spellStart"/>
+      <w:r>
+        <w:t>LoCoBot</w:t>
+      </w:r>
+      <w:proofErr w:type="spellEnd"/>
+      <w:r>
+        <w:t xml:space="preserve">. Si une distribution est déjà installée, choisissez l’option pour effacer la version précédente et installer la nouvelle. </w:t>
       </w:r>
     </w:p>
     <w:p>
@@ -498,6 +757,27 @@
       </w:pPr>
       <w:r>
         <w:t>Installation</w:t>
+      </w:r>
+    </w:p>
+    <w:p>
+      <w:r>
+        <w:t>(</w:t>
+      </w:r>
+      <w:proofErr w:type="gramStart"/>
+      <w:r>
+        <w:t>détailler</w:t>
+      </w:r>
+      <w:proofErr w:type="gramEnd"/>
+      <w:r>
+        <w:t xml:space="preserve"> le processus d’installation du </w:t>
+      </w:r>
+      <w:proofErr w:type="spellStart"/>
+      <w:r>
+        <w:t>LoCoBot</w:t>
+      </w:r>
+      <w:proofErr w:type="spellEnd"/>
+      <w:r>
+        <w:t>)</w:t>
       </w:r>
     </w:p>
     <w:sectPr>
@@ -513,6 +793,318 @@
 <file path=word/numbering.xml><?xml version="1.0" encoding="utf-8"?>
 <w:numbering xmlns:ve="http://schemas.openxmlformats.org/markup-compatibility/2006" xmlns:o="urn:schemas-microsoft-com:office:office" xmlns:r="http://schemas.openxmlformats.org/officeDocument/2006/relationships" xmlns:m="http://schemas.openxmlformats.org/officeDocument/2006/math" xmlns:v="urn:schemas-microsoft-com:vml" xmlns:wp="http://schemas.openxmlformats.org/drawingml/2006/wordprocessingDrawing" xmlns:w10="urn:schemas-microsoft-com:office:word" xmlns:w="http://schemas.openxmlformats.org/wordprocessingml/2006/main" xmlns:wne="http://schemas.microsoft.com/office/word/2006/wordml">
   <w:abstractNum w:abstractNumId="0">
+    <w:nsid w:val="10E01961"/>
+    <w:multiLevelType w:val="hybridMultilevel"/>
+    <w:tmpl w:val="A260E300"/>
+    <w:lvl w:ilvl="0" w:tplc="040C0001">
+      <w:start w:val="1"/>
+      <w:numFmt w:val="bullet"/>
+      <w:lvlText w:val=""/>
+      <w:lvlJc w:val="left"/>
+      <w:pPr>
+        <w:ind w:left="720" w:hanging="360"/>
+      </w:pPr>
+      <w:rPr>
+        <w:rFonts w:ascii="Symbol" w:hAnsi="Symbol" w:hint="default"/>
+      </w:rPr>
+    </w:lvl>
+    <w:lvl w:ilvl="1" w:tplc="040C0003" w:tentative="1">
+      <w:start w:val="1"/>
+      <w:numFmt w:val="bullet"/>
+      <w:lvlText w:val="o"/>
+      <w:lvlJc w:val="left"/>
+      <w:pPr>
+        <w:ind w:left="1440" w:hanging="360"/>
+      </w:pPr>
+      <w:rPr>
+        <w:rFonts w:ascii="Courier New" w:hAnsi="Courier New" w:cs="Courier New" w:hint="default"/>
+      </w:rPr>
+    </w:lvl>
+    <w:lvl w:ilvl="2" w:tplc="040C0005" w:tentative="1">
+      <w:start w:val="1"/>
+      <w:numFmt w:val="bullet"/>
+      <w:lvlText w:val=""/>
+      <w:lvlJc w:val="left"/>
+      <w:pPr>
+        <w:ind w:left="2160" w:hanging="360"/>
+      </w:pPr>
+      <w:rPr>
+        <w:rFonts w:ascii="Wingdings" w:hAnsi="Wingdings" w:hint="default"/>
+      </w:rPr>
+    </w:lvl>
+    <w:lvl w:ilvl="3" w:tplc="040C0001" w:tentative="1">
+      <w:start w:val="1"/>
+      <w:numFmt w:val="bullet"/>
+      <w:lvlText w:val=""/>
+      <w:lvlJc w:val="left"/>
+      <w:pPr>
+        <w:ind w:left="2880" w:hanging="360"/>
+      </w:pPr>
+      <w:rPr>
+        <w:rFonts w:ascii="Symbol" w:hAnsi="Symbol" w:hint="default"/>
+      </w:rPr>
+    </w:lvl>
+    <w:lvl w:ilvl="4" w:tplc="040C0003" w:tentative="1">
+      <w:start w:val="1"/>
+      <w:numFmt w:val="bullet"/>
+      <w:lvlText w:val="o"/>
+      <w:lvlJc w:val="left"/>
+      <w:pPr>
+        <w:ind w:left="3600" w:hanging="360"/>
+      </w:pPr>
+      <w:rPr>
+        <w:rFonts w:ascii="Courier New" w:hAnsi="Courier New" w:cs="Courier New" w:hint="default"/>
+      </w:rPr>
+    </w:lvl>
+    <w:lvl w:ilvl="5" w:tplc="040C0005" w:tentative="1">
+      <w:start w:val="1"/>
+      <w:numFmt w:val="bullet"/>
+      <w:lvlText w:val=""/>
+      <w:lvlJc w:val="left"/>
+      <w:pPr>
+        <w:ind w:left="4320" w:hanging="360"/>
+      </w:pPr>
+      <w:rPr>
+        <w:rFonts w:ascii="Wingdings" w:hAnsi="Wingdings" w:hint="default"/>
+      </w:rPr>
+    </w:lvl>
+    <w:lvl w:ilvl="6" w:tplc="040C0001" w:tentative="1">
+      <w:start w:val="1"/>
+      <w:numFmt w:val="bullet"/>
+      <w:lvlText w:val=""/>
+      <w:lvlJc w:val="left"/>
+      <w:pPr>
+        <w:ind w:left="5040" w:hanging="360"/>
+      </w:pPr>
+      <w:rPr>
+        <w:rFonts w:ascii="Symbol" w:hAnsi="Symbol" w:hint="default"/>
+      </w:rPr>
+    </w:lvl>
+    <w:lvl w:ilvl="7" w:tplc="040C0003" w:tentative="1">
+      <w:start w:val="1"/>
+      <w:numFmt w:val="bullet"/>
+      <w:lvlText w:val="o"/>
+      <w:lvlJc w:val="left"/>
+      <w:pPr>
+        <w:ind w:left="5760" w:hanging="360"/>
+      </w:pPr>
+      <w:rPr>
+        <w:rFonts w:ascii="Courier New" w:hAnsi="Courier New" w:cs="Courier New" w:hint="default"/>
+      </w:rPr>
+    </w:lvl>
+    <w:lvl w:ilvl="8" w:tplc="040C0005" w:tentative="1">
+      <w:start w:val="1"/>
+      <w:numFmt w:val="bullet"/>
+      <w:lvlText w:val=""/>
+      <w:lvlJc w:val="left"/>
+      <w:pPr>
+        <w:ind w:left="6480" w:hanging="360"/>
+      </w:pPr>
+      <w:rPr>
+        <w:rFonts w:ascii="Wingdings" w:hAnsi="Wingdings" w:hint="default"/>
+      </w:rPr>
+    </w:lvl>
+  </w:abstractNum>
+  <w:abstractNum w:abstractNumId="1">
+    <w:nsid w:val="1D1438AB"/>
+    <w:multiLevelType w:val="hybridMultilevel"/>
+    <w:tmpl w:val="4A8A1D2A"/>
+    <w:lvl w:ilvl="0" w:tplc="040C0001">
+      <w:start w:val="1"/>
+      <w:numFmt w:val="bullet"/>
+      <w:lvlText w:val=""/>
+      <w:lvlJc w:val="left"/>
+      <w:pPr>
+        <w:ind w:left="720" w:hanging="360"/>
+      </w:pPr>
+      <w:rPr>
+        <w:rFonts w:ascii="Symbol" w:hAnsi="Symbol" w:hint="default"/>
+      </w:rPr>
+    </w:lvl>
+    <w:lvl w:ilvl="1" w:tplc="040C0003" w:tentative="1">
+      <w:start w:val="1"/>
+      <w:numFmt w:val="bullet"/>
+      <w:lvlText w:val="o"/>
+      <w:lvlJc w:val="left"/>
+      <w:pPr>
+        <w:ind w:left="1440" w:hanging="360"/>
+      </w:pPr>
+      <w:rPr>
+        <w:rFonts w:ascii="Courier New" w:hAnsi="Courier New" w:cs="Courier New" w:hint="default"/>
+      </w:rPr>
+    </w:lvl>
+    <w:lvl w:ilvl="2" w:tplc="040C0005" w:tentative="1">
+      <w:start w:val="1"/>
+      <w:numFmt w:val="bullet"/>
+      <w:lvlText w:val=""/>
+      <w:lvlJc w:val="left"/>
+      <w:pPr>
+        <w:ind w:left="2160" w:hanging="360"/>
+      </w:pPr>
+      <w:rPr>
+        <w:rFonts w:ascii="Wingdings" w:hAnsi="Wingdings" w:hint="default"/>
+      </w:rPr>
+    </w:lvl>
+    <w:lvl w:ilvl="3" w:tplc="040C0001" w:tentative="1">
+      <w:start w:val="1"/>
+      <w:numFmt w:val="bullet"/>
+      <w:lvlText w:val=""/>
+      <w:lvlJc w:val="left"/>
+      <w:pPr>
+        <w:ind w:left="2880" w:hanging="360"/>
+      </w:pPr>
+      <w:rPr>
+        <w:rFonts w:ascii="Symbol" w:hAnsi="Symbol" w:hint="default"/>
+      </w:rPr>
+    </w:lvl>
+    <w:lvl w:ilvl="4" w:tplc="040C0003" w:tentative="1">
+      <w:start w:val="1"/>
+      <w:numFmt w:val="bullet"/>
+      <w:lvlText w:val="o"/>
+      <w:lvlJc w:val="left"/>
+      <w:pPr>
+        <w:ind w:left="3600" w:hanging="360"/>
+      </w:pPr>
+      <w:rPr>
+        <w:rFonts w:ascii="Courier New" w:hAnsi="Courier New" w:cs="Courier New" w:hint="default"/>
+      </w:rPr>
+    </w:lvl>
+    <w:lvl w:ilvl="5" w:tplc="040C0005" w:tentative="1">
+      <w:start w:val="1"/>
+      <w:numFmt w:val="bullet"/>
+      <w:lvlText w:val=""/>
+      <w:lvlJc w:val="left"/>
+      <w:pPr>
+        <w:ind w:left="4320" w:hanging="360"/>
+      </w:pPr>
+      <w:rPr>
+        <w:rFonts w:ascii="Wingdings" w:hAnsi="Wingdings" w:hint="default"/>
+      </w:rPr>
+    </w:lvl>
+    <w:lvl w:ilvl="6" w:tplc="040C0001" w:tentative="1">
+      <w:start w:val="1"/>
+      <w:numFmt w:val="bullet"/>
+      <w:lvlText w:val=""/>
+      <w:lvlJc w:val="left"/>
+      <w:pPr>
+        <w:ind w:left="5040" w:hanging="360"/>
+      </w:pPr>
+      <w:rPr>
+        <w:rFonts w:ascii="Symbol" w:hAnsi="Symbol" w:hint="default"/>
+      </w:rPr>
+    </w:lvl>
+    <w:lvl w:ilvl="7" w:tplc="040C0003" w:tentative="1">
+      <w:start w:val="1"/>
+      <w:numFmt w:val="bullet"/>
+      <w:lvlText w:val="o"/>
+      <w:lvlJc w:val="left"/>
+      <w:pPr>
+        <w:ind w:left="5760" w:hanging="360"/>
+      </w:pPr>
+      <w:rPr>
+        <w:rFonts w:ascii="Courier New" w:hAnsi="Courier New" w:cs="Courier New" w:hint="default"/>
+      </w:rPr>
+    </w:lvl>
+    <w:lvl w:ilvl="8" w:tplc="040C0005" w:tentative="1">
+      <w:start w:val="1"/>
+      <w:numFmt w:val="bullet"/>
+      <w:lvlText w:val=""/>
+      <w:lvlJc w:val="left"/>
+      <w:pPr>
+        <w:ind w:left="6480" w:hanging="360"/>
+      </w:pPr>
+      <w:rPr>
+        <w:rFonts w:ascii="Wingdings" w:hAnsi="Wingdings" w:hint="default"/>
+      </w:rPr>
+    </w:lvl>
+  </w:abstractNum>
+  <w:abstractNum w:abstractNumId="2">
+    <w:nsid w:val="67864E71"/>
+    <w:multiLevelType w:val="hybridMultilevel"/>
+    <w:tmpl w:val="2DD6F10C"/>
+    <w:lvl w:ilvl="0" w:tplc="040C000F">
+      <w:start w:val="1"/>
+      <w:numFmt w:val="decimal"/>
+      <w:lvlText w:val="%1."/>
+      <w:lvlJc w:val="left"/>
+      <w:pPr>
+        <w:ind w:left="720" w:hanging="360"/>
+      </w:pPr>
+    </w:lvl>
+    <w:lvl w:ilvl="1" w:tplc="040C0019" w:tentative="1">
+      <w:start w:val="1"/>
+      <w:numFmt w:val="lowerLetter"/>
+      <w:lvlText w:val="%2."/>
+      <w:lvlJc w:val="left"/>
+      <w:pPr>
+        <w:ind w:left="1440" w:hanging="360"/>
+      </w:pPr>
+    </w:lvl>
+    <w:lvl w:ilvl="2" w:tplc="040C001B" w:tentative="1">
+      <w:start w:val="1"/>
+      <w:numFmt w:val="lowerRoman"/>
+      <w:lvlText w:val="%3."/>
+      <w:lvlJc w:val="right"/>
+      <w:pPr>
+        <w:ind w:left="2160" w:hanging="180"/>
+      </w:pPr>
+    </w:lvl>
+    <w:lvl w:ilvl="3" w:tplc="040C000F" w:tentative="1">
+      <w:start w:val="1"/>
+      <w:numFmt w:val="decimal"/>
+      <w:lvlText w:val="%4."/>
+      <w:lvlJc w:val="left"/>
+      <w:pPr>
+        <w:ind w:left="2880" w:hanging="360"/>
+      </w:pPr>
+    </w:lvl>
+    <w:lvl w:ilvl="4" w:tplc="040C0019" w:tentative="1">
+      <w:start w:val="1"/>
+      <w:numFmt w:val="lowerLetter"/>
+      <w:lvlText w:val="%5."/>
+      <w:lvlJc w:val="left"/>
+      <w:pPr>
+        <w:ind w:left="3600" w:hanging="360"/>
+      </w:pPr>
+    </w:lvl>
+    <w:lvl w:ilvl="5" w:tplc="040C001B" w:tentative="1">
+      <w:start w:val="1"/>
+      <w:numFmt w:val="lowerRoman"/>
+      <w:lvlText w:val="%6."/>
+      <w:lvlJc w:val="right"/>
+      <w:pPr>
+        <w:ind w:left="4320" w:hanging="180"/>
+      </w:pPr>
+    </w:lvl>
+    <w:lvl w:ilvl="6" w:tplc="040C000F" w:tentative="1">
+      <w:start w:val="1"/>
+      <w:numFmt w:val="decimal"/>
+      <w:lvlText w:val="%7."/>
+      <w:lvlJc w:val="left"/>
+      <w:pPr>
+        <w:ind w:left="5040" w:hanging="360"/>
+      </w:pPr>
+    </w:lvl>
+    <w:lvl w:ilvl="7" w:tplc="040C0019" w:tentative="1">
+      <w:start w:val="1"/>
+      <w:numFmt w:val="lowerLetter"/>
+      <w:lvlText w:val="%8."/>
+      <w:lvlJc w:val="left"/>
+      <w:pPr>
+        <w:ind w:left="5760" w:hanging="360"/>
+      </w:pPr>
+    </w:lvl>
+    <w:lvl w:ilvl="8" w:tplc="040C001B" w:tentative="1">
+      <w:start w:val="1"/>
+      <w:numFmt w:val="lowerRoman"/>
+      <w:lvlText w:val="%9."/>
+      <w:lvlJc w:val="right"/>
+      <w:pPr>
+        <w:ind w:left="6480" w:hanging="180"/>
+      </w:pPr>
+    </w:lvl>
+  </w:abstractNum>
+  <w:abstractNum w:abstractNumId="3">
     <w:nsid w:val="6F044E5D"/>
     <w:multiLevelType w:val="hybridMultilevel"/>
     <w:tmpl w:val="7F4E7C44"/>
@@ -625,7 +1217,7 @@
       </w:rPr>
     </w:lvl>
   </w:abstractNum>
-  <w:abstractNum w:abstractNumId="1">
+  <w:abstractNum w:abstractNumId="4">
     <w:nsid w:val="774D28D3"/>
     <w:multiLevelType w:val="hybridMultilevel"/>
     <w:tmpl w:val="BDE6A70A"/>
@@ -738,11 +1330,136 @@
       </w:rPr>
     </w:lvl>
   </w:abstractNum>
+  <w:abstractNum w:abstractNumId="5">
+    <w:nsid w:val="78EA733A"/>
+    <w:multiLevelType w:val="hybridMultilevel"/>
+    <w:tmpl w:val="710C531A"/>
+    <w:lvl w:ilvl="0" w:tplc="040C000F">
+      <w:start w:val="1"/>
+      <w:numFmt w:val="decimal"/>
+      <w:lvlText w:val="%1."/>
+      <w:lvlJc w:val="left"/>
+      <w:pPr>
+        <w:ind w:left="720" w:hanging="360"/>
+      </w:pPr>
+      <w:rPr>
+        <w:rFonts w:hint="default"/>
+      </w:rPr>
+    </w:lvl>
+    <w:lvl w:ilvl="1" w:tplc="040C0003" w:tentative="1">
+      <w:start w:val="1"/>
+      <w:numFmt w:val="bullet"/>
+      <w:lvlText w:val="o"/>
+      <w:lvlJc w:val="left"/>
+      <w:pPr>
+        <w:ind w:left="1440" w:hanging="360"/>
+      </w:pPr>
+      <w:rPr>
+        <w:rFonts w:ascii="Courier New" w:hAnsi="Courier New" w:cs="Courier New" w:hint="default"/>
+      </w:rPr>
+    </w:lvl>
+    <w:lvl w:ilvl="2" w:tplc="040C0005" w:tentative="1">
+      <w:start w:val="1"/>
+      <w:numFmt w:val="bullet"/>
+      <w:lvlText w:val=""/>
+      <w:lvlJc w:val="left"/>
+      <w:pPr>
+        <w:ind w:left="2160" w:hanging="360"/>
+      </w:pPr>
+      <w:rPr>
+        <w:rFonts w:ascii="Wingdings" w:hAnsi="Wingdings" w:hint="default"/>
+      </w:rPr>
+    </w:lvl>
+    <w:lvl w:ilvl="3" w:tplc="040C0001" w:tentative="1">
+      <w:start w:val="1"/>
+      <w:numFmt w:val="bullet"/>
+      <w:lvlText w:val=""/>
+      <w:lvlJc w:val="left"/>
+      <w:pPr>
+        <w:ind w:left="2880" w:hanging="360"/>
+      </w:pPr>
+      <w:rPr>
+        <w:rFonts w:ascii="Symbol" w:hAnsi="Symbol" w:hint="default"/>
+      </w:rPr>
+    </w:lvl>
+    <w:lvl w:ilvl="4" w:tplc="040C0003" w:tentative="1">
+      <w:start w:val="1"/>
+      <w:numFmt w:val="bullet"/>
+      <w:lvlText w:val="o"/>
+      <w:lvlJc w:val="left"/>
+      <w:pPr>
+        <w:ind w:left="3600" w:hanging="360"/>
+      </w:pPr>
+      <w:rPr>
+        <w:rFonts w:ascii="Courier New" w:hAnsi="Courier New" w:cs="Courier New" w:hint="default"/>
+      </w:rPr>
+    </w:lvl>
+    <w:lvl w:ilvl="5" w:tplc="040C0005" w:tentative="1">
+      <w:start w:val="1"/>
+      <w:numFmt w:val="bullet"/>
+      <w:lvlText w:val=""/>
+      <w:lvlJc w:val="left"/>
+      <w:pPr>
+        <w:ind w:left="4320" w:hanging="360"/>
+      </w:pPr>
+      <w:rPr>
+        <w:rFonts w:ascii="Wingdings" w:hAnsi="Wingdings" w:hint="default"/>
+      </w:rPr>
+    </w:lvl>
+    <w:lvl w:ilvl="6" w:tplc="040C0001" w:tentative="1">
+      <w:start w:val="1"/>
+      <w:numFmt w:val="bullet"/>
+      <w:lvlText w:val=""/>
+      <w:lvlJc w:val="left"/>
+      <w:pPr>
+        <w:ind w:left="5040" w:hanging="360"/>
+      </w:pPr>
+      <w:rPr>
+        <w:rFonts w:ascii="Symbol" w:hAnsi="Symbol" w:hint="default"/>
+      </w:rPr>
+    </w:lvl>
+    <w:lvl w:ilvl="7" w:tplc="040C0003" w:tentative="1">
+      <w:start w:val="1"/>
+      <w:numFmt w:val="bullet"/>
+      <w:lvlText w:val="o"/>
+      <w:lvlJc w:val="left"/>
+      <w:pPr>
+        <w:ind w:left="5760" w:hanging="360"/>
+      </w:pPr>
+      <w:rPr>
+        <w:rFonts w:ascii="Courier New" w:hAnsi="Courier New" w:cs="Courier New" w:hint="default"/>
+      </w:rPr>
+    </w:lvl>
+    <w:lvl w:ilvl="8" w:tplc="040C0005" w:tentative="1">
+      <w:start w:val="1"/>
+      <w:numFmt w:val="bullet"/>
+      <w:lvlText w:val=""/>
+      <w:lvlJc w:val="left"/>
+      <w:pPr>
+        <w:ind w:left="6480" w:hanging="360"/>
+      </w:pPr>
+      <w:rPr>
+        <w:rFonts w:ascii="Wingdings" w:hAnsi="Wingdings" w:hint="default"/>
+      </w:rPr>
+    </w:lvl>
+  </w:abstractNum>
   <w:num w:numId="1">
+    <w:abstractNumId w:val="3"/>
+  </w:num>
+  <w:num w:numId="2">
+    <w:abstractNumId w:val="4"/>
+  </w:num>
+  <w:num w:numId="3">
+    <w:abstractNumId w:val="5"/>
+  </w:num>
+  <w:num w:numId="4">
+    <w:abstractNumId w:val="1"/>
+  </w:num>
+  <w:num w:numId="5">
     <w:abstractNumId w:val="0"/>
   </w:num>
-  <w:num w:numId="2">
-    <w:abstractNumId w:val="1"/>
+  <w:num w:numId="6">
+    <w:abstractNumId w:val="2"/>
   </w:num>
 </w:numbering>
 </file>
@@ -906,6 +1623,7 @@
   <w:style w:type="paragraph" w:default="1" w:styleId="Normal">
     <w:name w:val="Normal"/>
     <w:qFormat/>
+    <w:rsid w:val="00D95E0C"/>
   </w:style>
   <w:style w:type="paragraph" w:styleId="Titre1">
     <w:name w:val="heading 1"/>
@@ -928,6 +1646,30 @@
       <w:color w:val="365F91" w:themeColor="accent1" w:themeShade="BF"/>
       <w:sz w:val="28"/>
       <w:szCs w:val="28"/>
+    </w:rPr>
+  </w:style>
+  <w:style w:type="paragraph" w:styleId="Titre2">
+    <w:name w:val="heading 2"/>
+    <w:basedOn w:val="Normal"/>
+    <w:next w:val="Normal"/>
+    <w:link w:val="Titre2Car"/>
+    <w:uiPriority w:val="9"/>
+    <w:unhideWhenUsed/>
+    <w:qFormat/>
+    <w:rsid w:val="00A71A63"/>
+    <w:pPr>
+      <w:keepNext/>
+      <w:keepLines/>
+      <w:spacing w:before="200" w:after="0"/>
+      <w:outlineLvl w:val="1"/>
+    </w:pPr>
+    <w:rPr>
+      <w:rFonts w:asciiTheme="majorHAnsi" w:eastAsiaTheme="majorEastAsia" w:hAnsiTheme="majorHAnsi" w:cstheme="majorBidi"/>
+      <w:b/>
+      <w:bCs/>
+      <w:color w:val="4F81BD" w:themeColor="accent1"/>
+      <w:sz w:val="26"/>
+      <w:szCs w:val="26"/>
     </w:rPr>
   </w:style>
   <w:style w:type="character" w:default="1" w:styleId="Policepardfaut">
@@ -1022,6 +1764,21 @@
       <w:ind w:left="720"/>
       <w:contextualSpacing/>
     </w:pPr>
+  </w:style>
+  <w:style w:type="character" w:customStyle="1" w:styleId="Titre2Car">
+    <w:name w:val="Titre 2 Car"/>
+    <w:basedOn w:val="Policepardfaut"/>
+    <w:link w:val="Titre2"/>
+    <w:uiPriority w:val="9"/>
+    <w:rsid w:val="00A71A63"/>
+    <w:rPr>
+      <w:rFonts w:asciiTheme="majorHAnsi" w:eastAsiaTheme="majorEastAsia" w:hAnsiTheme="majorHAnsi" w:cstheme="majorBidi"/>
+      <w:b/>
+      <w:bCs/>
+      <w:color w:val="4F81BD" w:themeColor="accent1"/>
+      <w:sz w:val="26"/>
+      <w:szCs w:val="26"/>
+    </w:rPr>
   </w:style>
 </w:styles>
 </file>
@@ -1314,7 +2071,7 @@
 </file>
 
 <file path=customXml/itemProps1.xml><?xml version="1.0" encoding="utf-8"?>
-<ds:datastoreItem xmlns:ds="http://schemas.openxmlformats.org/officeDocument/2006/customXml" ds:itemID="{FF9316F2-9D70-4B00-8186-B3B7E403A3F7}">
+<ds:datastoreItem xmlns:ds="http://schemas.openxmlformats.org/officeDocument/2006/customXml" ds:itemID="{CAC1C42F-B6BE-4709-877C-9A71903E1046}">
   <ds:schemaRefs>
     <ds:schemaRef ds:uri="http://schemas.openxmlformats.org/officeDocument/2006/bibliography"/>
   </ds:schemaRefs>

</xml_diff>